<commit_message>
Programacion nuevas llamdas api con elementos y atributos incluidos en la tabla
</commit_message>
<xml_diff>
--- a/documentos/Tabla de contenido.docx
+++ b/documentos/Tabla de contenido.docx
@@ -923,10 +923,7 @@
         </w:numPr>
       </w:pPr>
       <w:r>
-        <w:t>Requisitos no funcionales de</w:t>
-      </w:r>
-      <w:r>
-        <w:t xml:space="preserve"> las transacciones de la API de transportes</w:t>
+        <w:t>Requisitos no funcionales de las transacciones de la API de transportes</w:t>
       </w:r>
     </w:p>
     <w:p>
@@ -950,13 +947,7 @@
         </w:numPr>
       </w:pPr>
       <w:r>
-        <w:t>Requisitos no funcionales del</w:t>
-      </w:r>
-      <w:r>
-        <w:t xml:space="preserve"> formulario</w:t>
-      </w:r>
-      <w:r>
-        <w:t xml:space="preserve"> de pruebas</w:t>
+        <w:t>Requisitos no funcionales del formulario de pruebas</w:t>
       </w:r>
     </w:p>
     <w:p>
@@ -1290,29 +1281,28 @@
         <w:lastRenderedPageBreak/>
         <w:t>Importancia</w:t>
       </w:r>
+    </w:p>
+    <w:p>
+      <w:pPr>
+        <w:pStyle w:val="Prrafodelista"/>
+        <w:numPr>
+          <w:ilvl w:val="2"/>
+          <w:numId w:val="1"/>
+        </w:numPr>
+      </w:pPr>
+      <w:r>
+        <w:t>Lenguaje/tecnología</w:t>
+      </w:r>
+    </w:p>
+    <w:p>
+      <w:pPr>
+        <w:pStyle w:val="Prrafodelista"/>
+        <w:numPr>
+          <w:ilvl w:val="0"/>
+          <w:numId w:val="1"/>
+        </w:numPr>
+      </w:pPr>
       <w:bookmarkStart w:id="0" w:name="_GoBack"/>
-      <w:bookmarkEnd w:id="0"/>
-    </w:p>
-    <w:p>
-      <w:pPr>
-        <w:pStyle w:val="Prrafodelista"/>
-        <w:numPr>
-          <w:ilvl w:val="2"/>
-          <w:numId w:val="1"/>
-        </w:numPr>
-      </w:pPr>
-      <w:r>
-        <w:t>Lenguaje/tecnología</w:t>
-      </w:r>
-    </w:p>
-    <w:p>
-      <w:pPr>
-        <w:pStyle w:val="Prrafodelista"/>
-        <w:numPr>
-          <w:ilvl w:val="0"/>
-          <w:numId w:val="1"/>
-        </w:numPr>
-      </w:pPr>
       <w:r>
         <w:t>Pruebas</w:t>
       </w:r>
@@ -1538,6 +1528,7 @@
         <w:t>Subida de integración a entorno de pre-producción y posteriormente a entorno de producción</w:t>
       </w:r>
     </w:p>
+    <w:bookmarkEnd w:id="0"/>
     <w:p>
       <w:pPr>
         <w:pStyle w:val="Prrafodelista"/>

</xml_diff>